<commit_message>
A mew file is added
</commit_message>
<xml_diff>
--- a/NewTextDoc.docx
+++ b/NewTextDoc.docx
@@ -38,11 +38,55 @@
           <w:lang w:val="en-US"/>
         </w:rPr>
       </w:pPr>
+      <w:proofErr w:type="spellStart"/>
       <w:r>
         <w:rPr>
           <w:lang w:val="en-US"/>
         </w:rPr>
-        <w:t>JhsaASDFGHJKL;</w:t>
+        <w:t>JhsaASDFGHJKL</w:t>
+      </w:r>
+      <w:proofErr w:type="spellEnd"/>
+      <w:r>
+        <w:rPr>
+          <w:lang w:val="en-US"/>
+        </w:rPr>
+        <w:t>;</w:t>
+      </w:r>
+    </w:p>
+    <w:p>
+      <w:pPr>
+        <w:rPr>
+          <w:lang w:val="en-US"/>
+        </w:rPr>
+      </w:pPr>
+      <w:proofErr w:type="gramStart"/>
+      <w:r>
+        <w:rPr>
+          <w:lang w:val="en-US"/>
+        </w:rPr>
+        <w:t>,</w:t>
+      </w:r>
+      <w:proofErr w:type="spellStart"/>
+      <w:r>
+        <w:rPr>
+          <w:lang w:val="en-US"/>
+        </w:rPr>
+        <w:t>mnbvcx</w:t>
+      </w:r>
+      <w:proofErr w:type="spellEnd"/>
+      <w:proofErr w:type="gramEnd"/>
+    </w:p>
+    <w:p>
+      <w:pPr>
+        <w:rPr>
+          <w:lang w:val="en-US"/>
+        </w:rPr>
+      </w:pPr>
+      <w:r>
+        <w:rPr>
+          <w:lang w:val="en-US"/>
+        </w:rPr>
+        <w:t>234567890</w:t>
       </w:r>
       <w:bookmarkStart w:id="0" w:name="_GoBack"/>
       <w:bookmarkEnd w:id="0"/>

</xml_diff>

<commit_message>
The file is chanched
</commit_message>
<xml_diff>
--- a/NewTextDoc.docx
+++ b/NewTextDoc.docx
@@ -14,14 +14,113 @@
         </w:rPr>
         <w:t>2</w:t>
       </w:r>
+      <w:r>
+        <w:rPr>
+          <w:lang w:val="en-US"/>
+        </w:rPr>
+        <w:t>1</w:t>
+      </w:r>
+    </w:p>
+    <w:p>
+      <w:pPr>
+        <w:rPr>
+          <w:lang w:val="en-US"/>
+        </w:rPr>
+      </w:pPr>
+      <w:r>
+        <w:rPr>
+          <w:lang w:val="en-US"/>
+        </w:rPr>
+        <w:t>12345678</w:t>
+      </w:r>
+    </w:p>
+    <w:p>
+      <w:pPr>
+        <w:rPr>
+          <w:lang w:val="en-US"/>
+        </w:rPr>
+      </w:pPr>
+      <w:r>
+        <w:rPr>
+          <w:lang w:val="en-US"/>
+        </w:rPr>
+        <w:t>12345678</w:t>
+      </w:r>
+    </w:p>
+    <w:p>
+      <w:pPr>
+        <w:rPr>
+          <w:lang w:val="en-US"/>
+        </w:rPr>
+      </w:pPr>
+      <w:r>
+        <w:rPr>
+          <w:lang w:val="en-US"/>
+        </w:rPr>
+        <w:t>123456789</w:t>
+      </w:r>
+    </w:p>
+    <w:p>
+      <w:pPr>
+        <w:rPr>
+          <w:lang w:val="en-US"/>
+        </w:rPr>
+      </w:pPr>
+      <w:proofErr w:type="spellStart"/>
+      <w:r>
+        <w:rPr>
+          <w:lang w:val="en-US"/>
+        </w:rPr>
+        <w:t>Sdfghgdfsasfdgvb</w:t>
+      </w:r>
+      <w:proofErr w:type="spellEnd"/>
+    </w:p>
+    <w:p>
+      <w:pPr>
+        <w:rPr>
+          <w:lang w:val="en-US"/>
+        </w:rPr>
+      </w:pPr>
+      <w:proofErr w:type="spellStart"/>
+      <w:r>
+        <w:rPr>
+          <w:lang w:val="en-US"/>
+        </w:rPr>
+        <w:t>Asfzadgfhgjhkjkl</w:t>
+      </w:r>
+      <w:proofErr w:type="spellEnd"/>
+    </w:p>
+    <w:p>
+      <w:pPr>
+        <w:rPr>
+          <w:lang w:val="en-US"/>
+        </w:rPr>
+      </w:pPr>
+      <w:proofErr w:type="spellStart"/>
+      <w:r>
+        <w:rPr>
+          <w:lang w:val="en-US"/>
+        </w:rPr>
+        <w:t>Asfdgfhgjhvjk</w:t>
+      </w:r>
       <w:bookmarkStart w:id="0" w:name="_GoBack"/>
       <w:bookmarkEnd w:id="0"/>
+      <w:proofErr w:type="spellEnd"/>
+    </w:p>
+    <w:p>
+      <w:pPr>
+        <w:rPr>
+          <w:lang w:val="en-US"/>
+        </w:rPr>
+      </w:pPr>
+      <w:proofErr w:type="spellStart"/>
       <w:r>
         <w:rPr>
           <w:lang w:val="en-US"/>
         </w:rPr>
-        <w:t>1</w:t>
+        <w:t>zsdcgjhjkjvhjcgh</w:t>
       </w:r>
+      <w:proofErr w:type="spellEnd"/>
     </w:p>
     <w:sectPr>
       <w:pgSz w:w="11906" w:h="16838"/>

</xml_diff>

<commit_message>
The file is changed
</commit_message>
<xml_diff>
--- a/NewTextDoc.docx
+++ b/NewTextDoc.docx
@@ -103,8 +103,6 @@
         </w:rPr>
         <w:t>Asfdgfhgjhvjk</w:t>
       </w:r>
-      <w:bookmarkStart w:id="0" w:name="_GoBack"/>
-      <w:bookmarkEnd w:id="0"/>
       <w:proofErr w:type="spellEnd"/>
     </w:p>
     <w:p>
@@ -118,9 +116,30 @@
         <w:rPr>
           <w:lang w:val="en-US"/>
         </w:rPr>
-        <w:t>zsdcgjhjkjvhjcgh</w:t>
+        <w:t>Z</w:t>
+      </w:r>
+      <w:r>
+        <w:rPr>
+          <w:lang w:val="en-US"/>
+        </w:rPr>
+        <w:t>sdcgjhjkjvhjcgh</w:t>
       </w:r>
       <w:proofErr w:type="spellEnd"/>
+    </w:p>
+    <w:p>
+      <w:pPr>
+        <w:rPr>
+          <w:lang w:val="en-US"/>
+        </w:rPr>
+      </w:pPr>
+      <w:r>
+        <w:rPr>
+          <w:lang w:val="en-US"/>
+        </w:rPr>
+        <w:t>fghjk</w:t>
+      </w:r>
+      <w:bookmarkStart w:id="0" w:name="_GoBack"/>
+      <w:bookmarkEnd w:id="0"/>
     </w:p>
     <w:sectPr>
       <w:pgSz w:w="11906" w:h="16838"/>

</xml_diff>